<commit_message>
rebranded ardos to voffcon
</commit_message>
<xml_diff>
--- a/docs/drawings.docx
+++ b/docs/drawings.docx
@@ -1,6 +1,6 @@
 
 <file path=word/document.xml><?xml version="1.0" encoding="utf-8"?>
-<w:document xmlns:wpc="http://schemas.microsoft.com/office/word/2010/wordprocessingCanvas" xmlns:cx="http://schemas.microsoft.com/office/drawing/2014/chartex" xmlns:cx1="http://schemas.microsoft.com/office/drawing/2015/9/8/chartex" xmlns:cx2="http://schemas.microsoft.com/office/drawing/2015/10/21/chartex" xmlns:mc="http://schemas.openxmlformats.org/markup-compatibility/2006" xmlns:o="urn:schemas-microsoft-com:office:office" xmlns:r="http://schemas.openxmlformats.org/officeDocument/2006/relationships" xmlns:m="http://schemas.openxmlformats.org/officeDocument/2006/math" xmlns:v="urn:schemas-microsoft-com:vml" xmlns:wp14="http://schemas.microsoft.com/office/word/2010/wordprocessingDrawing" xmlns:wp="http://schemas.openxmlformats.org/drawingml/2006/wordprocessingDrawing" xmlns:w10="urn:schemas-microsoft-com:office:word" xmlns:w="http://schemas.openxmlformats.org/wordprocessingml/2006/main" xmlns:w14="http://schemas.microsoft.com/office/word/2010/wordml" xmlns:w15="http://schemas.microsoft.com/office/word/2012/wordml" xmlns:w16se="http://schemas.microsoft.com/office/word/2015/wordml/symex" xmlns:wpg="http://schemas.microsoft.com/office/word/2010/wordprocessingGroup" xmlns:wpi="http://schemas.microsoft.com/office/word/2010/wordprocessingInk" xmlns:wne="http://schemas.microsoft.com/office/word/2006/wordml" xmlns:wps="http://schemas.microsoft.com/office/word/2010/wordprocessingShape" mc:Ignorable="w14 w15 w16se wp14">
+<w:document xmlns:wpc="http://schemas.microsoft.com/office/word/2010/wordprocessingCanvas" xmlns:cx="http://schemas.microsoft.com/office/drawing/2014/chartex" xmlns:cx1="http://schemas.microsoft.com/office/drawing/2015/9/8/chartex" xmlns:cx2="http://schemas.microsoft.com/office/drawing/2015/10/21/chartex" xmlns:cx3="http://schemas.microsoft.com/office/drawing/2016/5/9/chartex" xmlns:cx4="http://schemas.microsoft.com/office/drawing/2016/5/10/chartex" xmlns:cx5="http://schemas.microsoft.com/office/drawing/2016/5/11/chartex" xmlns:mc="http://schemas.openxmlformats.org/markup-compatibility/2006" xmlns:o="urn:schemas-microsoft-com:office:office" xmlns:r="http://schemas.openxmlformats.org/officeDocument/2006/relationships" xmlns:m="http://schemas.openxmlformats.org/officeDocument/2006/math" xmlns:v="urn:schemas-microsoft-com:vml" xmlns:wp14="http://schemas.microsoft.com/office/word/2010/wordprocessingDrawing" xmlns:wp="http://schemas.openxmlformats.org/drawingml/2006/wordprocessingDrawing" xmlns:w10="urn:schemas-microsoft-com:office:word" xmlns:w="http://schemas.openxmlformats.org/wordprocessingml/2006/main" xmlns:w14="http://schemas.microsoft.com/office/word/2010/wordml" xmlns:w15="http://schemas.microsoft.com/office/word/2012/wordml" xmlns:w16se="http://schemas.microsoft.com/office/word/2015/wordml/symex" xmlns:wpg="http://schemas.microsoft.com/office/word/2010/wordprocessingGroup" xmlns:wpi="http://schemas.microsoft.com/office/word/2010/wordprocessingInk" xmlns:wne="http://schemas.microsoft.com/office/word/2006/wordml" xmlns:wps="http://schemas.microsoft.com/office/word/2010/wordprocessingShape" mc:Ignorable="w14 w15 w16se wp14">
   <w:body>
     <w:p/>
     <w:p/>
@@ -16,6 +16,7 @@
     <w:p/>
     <w:p/>
     <w:p/>
+    <w:bookmarkStart w:id="0" w:name="_GoBack"/>
     <w:p>
       <w:r>
         <w:rPr>
@@ -86,6 +87,7 @@
           </mc:Fallback>
         </mc:AlternateContent>
       </w:r>
+      <w:bookmarkEnd w:id="0"/>
     </w:p>
     <w:p>
       <w:r>
@@ -1295,6 +1297,7 @@
       <w:r>
         <w:rPr>
           <w:noProof/>
+          <w:lang w:val="is-IS" w:eastAsia="is-IS"/>
         </w:rPr>
         <mc:AlternateContent>
           <mc:Choice Requires="wps">
@@ -1302,12 +1305,12 @@
               <wp:anchor distT="0" distB="0" distL="114300" distR="114300" simplePos="0" relativeHeight="251723776" behindDoc="0" locked="0" layoutInCell="1" allowOverlap="1" wp14:anchorId="4AECD91F" wp14:editId="7B525F69">
                 <wp:simplePos x="0" y="0"/>
                 <wp:positionH relativeFrom="column">
-                  <wp:posOffset>1520825</wp:posOffset>
+                  <wp:posOffset>1236694</wp:posOffset>
                 </wp:positionH>
                 <wp:positionV relativeFrom="paragraph">
-                  <wp:posOffset>191135</wp:posOffset>
+                  <wp:posOffset>192920</wp:posOffset>
                 </wp:positionV>
-                <wp:extent cx="2057400" cy="1828800"/>
+                <wp:extent cx="2569481" cy="1828800"/>
                 <wp:effectExtent l="0" t="0" r="0" b="0"/>
                 <wp:wrapNone/>
                 <wp:docPr id="32" name="Text Box 32"/>
@@ -1319,7 +1322,7 @@
                       <wps:spPr>
                         <a:xfrm>
                           <a:off x="0" y="0"/>
-                          <a:ext cx="2057400" cy="1828800"/>
+                          <a:ext cx="2569481" cy="1828800"/>
                         </a:xfrm>
                         <a:prstGeom prst="rect">
                           <a:avLst/>
@@ -1339,8 +1342,8 @@
                                 <w:outline/>
                                 <w:noProof/>
                                 <w:color w:val="000000" w:themeColor="text1"/>
-                                <w:sz w:val="108"/>
-                                <w:szCs w:val="108"/>
+                                <w:sz w:val="96"/>
+                                <w:szCs w:val="96"/>
                                 <w14:shadow w14:blurRad="0" w14:dist="38100" w14:dir="2700000" w14:sx="103000" w14:sy="103000" w14:kx="0" w14:ky="0" w14:algn="tl">
                                   <w14:schemeClr w14:val="tx1">
                                     <w14:lumMod w14:val="50000"/>
@@ -1370,8 +1373,8 @@
                                 <w:outline/>
                                 <w:noProof/>
                                 <w:color w:val="000000" w:themeColor="text1"/>
-                                <w:sz w:val="108"/>
-                                <w:szCs w:val="108"/>
+                                <w:sz w:val="96"/>
+                                <w:szCs w:val="96"/>
                                 <w14:shadow w14:blurRad="0" w14:dist="38100" w14:dir="2700000" w14:sx="103000" w14:sy="103000" w14:kx="0" w14:ky="0" w14:algn="tl">
                                   <w14:schemeClr w14:val="tx1">
                                     <w14:lumMod w14:val="50000"/>
@@ -1394,7 +1397,7 @@
                                   </w14:solidFill>
                                 </w14:textFill>
                               </w:rPr>
-                              <w:t>Ardos</w:t>
+                              <w:t>VoffCon</w:t>
                             </w:r>
                           </w:p>
                         </w:txbxContent>
@@ -1420,8 +1423,7 @@
                 <v:stroke joinstyle="miter"/>
                 <v:path gradientshapeok="t" o:connecttype="rect"/>
               </v:shapetype>
-              <v:shape id="Text Box 32" o:spid="_x0000_s1036" type="#_x0000_t202" style="position:absolute;margin-left:119.75pt;margin-top:15.05pt;width:162pt;height:2in;z-index:251723776;visibility:visible;mso-wrap-style:square;mso-width-percent:0;mso-wrap-distance-left:9pt;mso-wrap-distance-top:0;mso-wrap-distance-right:9pt;mso-wrap-distance-bottom:0;mso-position-horizontal:absolute;mso-position-horizontal-relative:text;mso-position-vertical:absolute;mso-position-vertical-relative:text;mso-width-percent:0;mso-width-relative:margin;v-text-anchor:top" o:gfxdata="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" filled="f" stroked="f">
-                <v:fill o:detectmouseclick="t"/>
+              <v:shape id="Text Box 32" o:spid="_x0000_s1036" type="#_x0000_t202" style="position:absolute;margin-left:97.4pt;margin-top:15.2pt;width:202.3pt;height:2in;z-index:251723776;visibility:visible;mso-wrap-style:square;mso-width-percent:0;mso-wrap-distance-left:9pt;mso-wrap-distance-top:0;mso-wrap-distance-right:9pt;mso-wrap-distance-bottom:0;mso-position-horizontal:absolute;mso-position-horizontal-relative:text;mso-position-vertical:absolute;mso-position-vertical-relative:text;mso-width-percent:0;mso-width-relative:margin;v-text-anchor:top" o:gfxdata="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" filled="f" stroked="f">
                 <v:textbox style="mso-fit-shape-to-text:t">
                   <w:txbxContent>
                     <w:p>
@@ -1432,8 +1434,8 @@
                           <w:outline/>
                           <w:noProof/>
                           <w:color w:val="000000" w:themeColor="text1"/>
-                          <w:sz w:val="108"/>
-                          <w:szCs w:val="108"/>
+                          <w:sz w:val="96"/>
+                          <w:szCs w:val="96"/>
                           <w14:shadow w14:blurRad="0" w14:dist="38100" w14:dir="2700000" w14:sx="103000" w14:sy="103000" w14:kx="0" w14:ky="0" w14:algn="tl">
                             <w14:schemeClr w14:val="tx1">
                               <w14:lumMod w14:val="50000"/>
@@ -1463,8 +1465,8 @@
                           <w:outline/>
                           <w:noProof/>
                           <w:color w:val="000000" w:themeColor="text1"/>
-                          <w:sz w:val="108"/>
-                          <w:szCs w:val="108"/>
+                          <w:sz w:val="96"/>
+                          <w:szCs w:val="96"/>
                           <w14:shadow w14:blurRad="0" w14:dist="38100" w14:dir="2700000" w14:sx="103000" w14:sy="103000" w14:kx="0" w14:ky="0" w14:algn="tl">
                             <w14:schemeClr w14:val="tx1">
                               <w14:lumMod w14:val="50000"/>
@@ -1487,7 +1489,7 @@
                             </w14:solidFill>
                           </w14:textFill>
                         </w:rPr>
-                        <w:t>Ardos</w:t>
+                        <w:t>VoffCon</w:t>
                       </w:r>
                     </w:p>
                   </w:txbxContent>
@@ -1758,10 +1760,7 @@
         </mc:AlternateContent>
       </w:r>
     </w:p>
-    <w:p>
-      <w:bookmarkStart w:id="0" w:name="_GoBack"/>
-      <w:bookmarkEnd w:id="0"/>
-    </w:p>
+    <w:p/>
     <w:p/>
     <w:p>
       <w:r>
@@ -2891,7 +2890,7 @@
       </w:pPr>
     </w:pPrDefault>
   </w:docDefaults>
-  <w:latentStyles w:defLockedState="0" w:defUIPriority="99" w:defSemiHidden="0" w:defUnhideWhenUsed="0" w:defQFormat="0" w:count="372">
+  <w:latentStyles w:defLockedState="0" w:defUIPriority="99" w:defSemiHidden="0" w:defUnhideWhenUsed="0" w:defQFormat="0" w:count="374">
     <w:lsdException w:name="Normal" w:uiPriority="0" w:qFormat="1"/>
     <w:lsdException w:name="heading 1" w:uiPriority="9" w:qFormat="1"/>
     <w:lsdException w:name="heading 2" w:semiHidden="1" w:uiPriority="9" w:unhideWhenUsed="1" w:qFormat="1"/>
@@ -2997,7 +2996,6 @@
     <w:lsdException w:name="HTML Sample" w:semiHidden="1" w:unhideWhenUsed="1"/>
     <w:lsdException w:name="HTML Typewriter" w:semiHidden="1" w:unhideWhenUsed="1"/>
     <w:lsdException w:name="HTML Variable" w:semiHidden="1" w:unhideWhenUsed="1"/>
-    <w:lsdException w:name="Normal Table" w:semiHidden="1" w:unhideWhenUsed="1"/>
     <w:lsdException w:name="annotation subject" w:semiHidden="1" w:unhideWhenUsed="1"/>
     <w:lsdException w:name="No List" w:semiHidden="1" w:unhideWhenUsed="1"/>
     <w:lsdException w:name="Outline List 1" w:semiHidden="1" w:unhideWhenUsed="1"/>
@@ -3043,11 +3041,9 @@
     <w:lsdException w:name="Table Subtle 1" w:semiHidden="1" w:unhideWhenUsed="1"/>
     <w:lsdException w:name="Table Subtle 2" w:semiHidden="1" w:unhideWhenUsed="1"/>
     <w:lsdException w:name="Table Web 1" w:semiHidden="1" w:unhideWhenUsed="1"/>
-    <w:lsdException w:name="Table Web 2" w:semiHidden="1" w:unhideWhenUsed="1"/>
     <w:lsdException w:name="Table Web 3" w:semiHidden="1" w:unhideWhenUsed="1"/>
     <w:lsdException w:name="Balloon Text" w:semiHidden="1" w:unhideWhenUsed="1"/>
     <w:lsdException w:name="Table Grid" w:uiPriority="39"/>
-    <w:lsdException w:name="Table Theme" w:semiHidden="1" w:unhideWhenUsed="1"/>
     <w:lsdException w:name="Placeholder Text" w:semiHidden="1"/>
     <w:lsdException w:name="No Spacing" w:uiPriority="1" w:qFormat="1"/>
     <w:lsdException w:name="Light Shading" w:uiPriority="60"/>
@@ -3264,6 +3260,8 @@
     <w:lsdException w:name="List Table 6 Colorful Accent 6" w:uiPriority="51"/>
     <w:lsdException w:name="List Table 7 Colorful Accent 6" w:uiPriority="52"/>
     <w:lsdException w:name="Mention" w:semiHidden="1" w:unhideWhenUsed="1"/>
+    <w:lsdException w:name="Smart Hyperlink" w:semiHidden="1" w:unhideWhenUsed="1"/>
+    <w:lsdException w:name="Hashtag" w:semiHidden="1" w:unhideWhenUsed="1"/>
   </w:latentStyles>
   <w:style w:type="paragraph" w:default="1" w:styleId="Normal">
     <w:name w:val="Normal"/>
@@ -3568,7 +3566,7 @@
 </file>
 
 <file path=customXml/itemProps1.xml><?xml version="1.0" encoding="utf-8"?>
-<ds:datastoreItem xmlns:ds="http://schemas.openxmlformats.org/officeDocument/2006/customXml" ds:itemID="{2993B980-35F2-46E8-90FD-7C4A4274FB93}">
+<ds:datastoreItem xmlns:ds="http://schemas.openxmlformats.org/officeDocument/2006/customXml" ds:itemID="{E3D1BB08-417D-41BE-B519-459CAD32579F}">
   <ds:schemaRefs>
     <ds:schemaRef ds:uri="http://schemas.openxmlformats.org/officeDocument/2006/bibliography"/>
   </ds:schemaRefs>

</xml_diff>